<commit_message>
Modified to comply with requirements
Missing tables included in: .docx file, repository as .json files (2) and added to portfolio webpage
</commit_message>
<xml_diff>
--- a/week-2/Cuauro - Assignment 2-2 Data Modeling.docx
+++ b/week-2/Cuauro - Assignment 2-2 Data Modeling.docx
@@ -380,7 +380,7 @@
           <w:sz w:val="24"/>
           <w:szCs w:val="24"/>
         </w:rPr>
-        <w:t>May 31, 2023</w:t>
+        <w:t>June 7, 2023</w:t>
       </w:r>
       <w:r>
         <w:rPr>
@@ -5986,13 +5986,383 @@
         <w:tab/>
       </w:r>
     </w:p>
+    <w:p>
+      <w:pPr>
+        <w:tabs>
+          <w:tab w:val="left" w:pos="10020"/>
+        </w:tabs>
+      </w:pPr>
+    </w:p>
+    <w:p/>
+    <w:p/>
+    <w:p/>
+    <w:p/>
+    <w:p/>
+    <w:p/>
+    <w:p/>
+    <w:p/>
+    <w:p/>
+    <w:p/>
+    <w:p/>
+    <w:p/>
+    <w:p/>
+    <w:p/>
+    <w:p/>
+    <w:p/>
+    <w:p>
+      <w:pPr>
+        <w:tabs>
+          <w:tab w:val="left" w:pos="11292"/>
+        </w:tabs>
+      </w:pPr>
+      <w:r>
+        <w:tab/>
+      </w:r>
+    </w:p>
+    <w:p>
+      <w:pPr>
+        <w:tabs>
+          <w:tab w:val="left" w:pos="11292"/>
+        </w:tabs>
+      </w:pPr>
+    </w:p>
+    <w:p>
+      <w:pPr>
+        <w:tabs>
+          <w:tab w:val="left" w:pos="11292"/>
+        </w:tabs>
+      </w:pPr>
+    </w:p>
+    <w:p>
+      <w:pPr>
+        <w:tabs>
+          <w:tab w:val="left" w:pos="11292"/>
+        </w:tabs>
+      </w:pPr>
+    </w:p>
+    <w:p>
+      <w:pPr>
+        <w:jc w:val="center"/>
+        <w:rPr>
+          <w:rFonts w:hAnsi="Calibri"/>
+          <w:b/>
+          <w:bCs/>
+          <w:color w:val="000000" w:themeColor="text1"/>
+          <w:kern w:val="24"/>
+          <w:sz w:val="32"/>
+          <w:szCs w:val="32"/>
+        </w:rPr>
+      </w:pPr>
+      <w:r>
+        <w:rPr>
+          <w:rFonts w:hAnsi="Calibri"/>
+          <w:b/>
+          <w:bCs/>
+          <w:color w:val="000000" w:themeColor="text1"/>
+          <w:kern w:val="24"/>
+          <w:sz w:val="32"/>
+          <w:szCs w:val="32"/>
+        </w:rPr>
+        <w:t>Node Shopper Example</w:t>
+      </w:r>
+    </w:p>
+    <w:p>
+      <w:pPr>
+        <w:tabs>
+          <w:tab w:val="left" w:pos="11292"/>
+        </w:tabs>
+        <w:jc w:val="center"/>
+      </w:pPr>
+      <w:r>
+        <w:t>Note: actual file in repository</w:t>
+      </w:r>
+    </w:p>
+    <w:p>
+      <w:pPr>
+        <w:tabs>
+          <w:tab w:val="left" w:pos="11292"/>
+        </w:tabs>
+      </w:pPr>
+      <w:r>
+        <w:rPr>
+          <w:noProof/>
+        </w:rPr>
+        <w:drawing>
+          <wp:anchor distT="0" distB="0" distL="114300" distR="114300" simplePos="0" relativeHeight="251662336" behindDoc="0" locked="0" layoutInCell="1" allowOverlap="1" wp14:anchorId="054AF43F" wp14:editId="0E7E95F2">
+            <wp:simplePos x="0" y="0"/>
+            <wp:positionH relativeFrom="column">
+              <wp:posOffset>2392680</wp:posOffset>
+            </wp:positionH>
+            <wp:positionV relativeFrom="paragraph">
+              <wp:posOffset>116205</wp:posOffset>
+            </wp:positionV>
+            <wp:extent cx="3375660" cy="4500880"/>
+            <wp:effectExtent l="0" t="0" r="0" b="0"/>
+            <wp:wrapSquare wrapText="bothSides"/>
+            <wp:docPr id="985580142" name="Picture 1" descr="A screen shot of a computer program&#10;&#10;Description automatically generated with low confidence"/>
+            <wp:cNvGraphicFramePr>
+              <a:graphicFrameLocks xmlns:a="http://schemas.openxmlformats.org/drawingml/2006/main" noChangeAspect="1"/>
+            </wp:cNvGraphicFramePr>
+            <a:graphic xmlns:a="http://schemas.openxmlformats.org/drawingml/2006/main">
+              <a:graphicData uri="http://schemas.openxmlformats.org/drawingml/2006/picture">
+                <pic:pic xmlns:pic="http://schemas.openxmlformats.org/drawingml/2006/picture">
+                  <pic:nvPicPr>
+                    <pic:cNvPr id="985580142" name="Picture 1" descr="A screen shot of a computer program&#10;&#10;Description automatically generated with low confidence"/>
+                    <pic:cNvPicPr/>
+                  </pic:nvPicPr>
+                  <pic:blipFill>
+                    <a:blip r:embed="rId7">
+                      <a:extLst>
+                        <a:ext uri="{28A0092B-C50C-407E-A947-70E740481C1C}">
+                          <a14:useLocalDpi xmlns:a14="http://schemas.microsoft.com/office/drawing/2010/main" val="0"/>
+                        </a:ext>
+                      </a:extLst>
+                    </a:blip>
+                    <a:stretch>
+                      <a:fillRect/>
+                    </a:stretch>
+                  </pic:blipFill>
+                  <pic:spPr>
+                    <a:xfrm>
+                      <a:off x="0" y="0"/>
+                      <a:ext cx="3375660" cy="4500880"/>
+                    </a:xfrm>
+                    <a:prstGeom prst="rect">
+                      <a:avLst/>
+                    </a:prstGeom>
+                  </pic:spPr>
+                </pic:pic>
+              </a:graphicData>
+            </a:graphic>
+            <wp14:sizeRelH relativeFrom="margin">
+              <wp14:pctWidth>0</wp14:pctWidth>
+            </wp14:sizeRelH>
+            <wp14:sizeRelV relativeFrom="margin">
+              <wp14:pctHeight>0</wp14:pctHeight>
+            </wp14:sizeRelV>
+          </wp:anchor>
+        </w:drawing>
+      </w:r>
+    </w:p>
+    <w:p>
+      <w:pPr>
+        <w:tabs>
+          <w:tab w:val="left" w:pos="11292"/>
+        </w:tabs>
+      </w:pPr>
+    </w:p>
+    <w:p>
+      <w:pPr>
+        <w:tabs>
+          <w:tab w:val="left" w:pos="11292"/>
+        </w:tabs>
+      </w:pPr>
+    </w:p>
+    <w:p>
+      <w:pPr>
+        <w:tabs>
+          <w:tab w:val="left" w:pos="11292"/>
+        </w:tabs>
+      </w:pPr>
+    </w:p>
+    <w:p>
+      <w:pPr>
+        <w:tabs>
+          <w:tab w:val="left" w:pos="11292"/>
+        </w:tabs>
+      </w:pPr>
+    </w:p>
+    <w:p>
+      <w:pPr>
+        <w:tabs>
+          <w:tab w:val="left" w:pos="11292"/>
+        </w:tabs>
+      </w:pPr>
+    </w:p>
+    <w:p>
+      <w:pPr>
+        <w:tabs>
+          <w:tab w:val="left" w:pos="11292"/>
+        </w:tabs>
+      </w:pPr>
+    </w:p>
+    <w:p>
+      <w:pPr>
+        <w:tabs>
+          <w:tab w:val="left" w:pos="11292"/>
+        </w:tabs>
+      </w:pPr>
+    </w:p>
+    <w:p>
+      <w:pPr>
+        <w:tabs>
+          <w:tab w:val="left" w:pos="11292"/>
+        </w:tabs>
+      </w:pPr>
+    </w:p>
+    <w:p>
+      <w:pPr>
+        <w:tabs>
+          <w:tab w:val="left" w:pos="11292"/>
+        </w:tabs>
+      </w:pPr>
+    </w:p>
+    <w:p>
+      <w:pPr>
+        <w:tabs>
+          <w:tab w:val="left" w:pos="11292"/>
+        </w:tabs>
+      </w:pPr>
+    </w:p>
+    <w:p>
+      <w:pPr>
+        <w:tabs>
+          <w:tab w:val="left" w:pos="11292"/>
+        </w:tabs>
+      </w:pPr>
+    </w:p>
+    <w:p>
+      <w:pPr>
+        <w:tabs>
+          <w:tab w:val="left" w:pos="11292"/>
+        </w:tabs>
+      </w:pPr>
+    </w:p>
+    <w:p>
+      <w:pPr>
+        <w:tabs>
+          <w:tab w:val="left" w:pos="11292"/>
+        </w:tabs>
+      </w:pPr>
+    </w:p>
+    <w:p>
+      <w:pPr>
+        <w:tabs>
+          <w:tab w:val="left" w:pos="11292"/>
+        </w:tabs>
+      </w:pPr>
+    </w:p>
+    <w:p>
+      <w:pPr>
+        <w:tabs>
+          <w:tab w:val="left" w:pos="11292"/>
+        </w:tabs>
+      </w:pPr>
+    </w:p>
+    <w:p>
+      <w:pPr>
+        <w:tabs>
+          <w:tab w:val="left" w:pos="11292"/>
+        </w:tabs>
+      </w:pPr>
+    </w:p>
+    <w:p>
+      <w:pPr>
+        <w:tabs>
+          <w:tab w:val="left" w:pos="11292"/>
+        </w:tabs>
+        <w:jc w:val="center"/>
+        <w:rPr>
+          <w:rFonts w:hAnsi="Calibri"/>
+          <w:b/>
+          <w:bCs/>
+          <w:color w:val="000000" w:themeColor="text1"/>
+          <w:kern w:val="24"/>
+          <w:sz w:val="32"/>
+          <w:szCs w:val="32"/>
+        </w:rPr>
+      </w:pPr>
+      <w:r>
+        <w:rPr>
+          <w:rFonts w:hAnsi="Calibri"/>
+          <w:b/>
+          <w:bCs/>
+          <w:color w:val="000000" w:themeColor="text1"/>
+          <w:kern w:val="24"/>
+          <w:sz w:val="32"/>
+          <w:szCs w:val="32"/>
+        </w:rPr>
+        <w:lastRenderedPageBreak/>
+        <w:t>Node Shopper</w:t>
+      </w:r>
+      <w:r>
+        <w:t xml:space="preserve"> </w:t>
+      </w:r>
+      <w:r>
+        <w:rPr>
+          <w:rFonts w:hAnsi="Calibri"/>
+          <w:b/>
+          <w:bCs/>
+          <w:color w:val="000000" w:themeColor="text1"/>
+          <w:kern w:val="24"/>
+          <w:sz w:val="32"/>
+          <w:szCs w:val="32"/>
+        </w:rPr>
+        <w:t>Tech</w:t>
+      </w:r>
+    </w:p>
+    <w:p>
+      <w:pPr>
+        <w:tabs>
+          <w:tab w:val="left" w:pos="11292"/>
+        </w:tabs>
+        <w:jc w:val="center"/>
+      </w:pPr>
+      <w:r>
+        <w:t>Note: actual file in repository</w:t>
+      </w:r>
+    </w:p>
+    <w:p>
+      <w:pPr>
+        <w:tabs>
+          <w:tab w:val="left" w:pos="11292"/>
+        </w:tabs>
+        <w:jc w:val="center"/>
+      </w:pPr>
+      <w:r>
+        <w:rPr>
+          <w:noProof/>
+        </w:rPr>
+        <w:drawing>
+          <wp:inline distT="0" distB="0" distL="0" distR="0" wp14:anchorId="106EB992" wp14:editId="4ECDDEFD">
+            <wp:extent cx="3613236" cy="5248275"/>
+            <wp:effectExtent l="0" t="0" r="6350" b="0"/>
+            <wp:docPr id="677886807" name="Picture 1" descr="A screen shot of a computer program&#10;&#10;Description automatically generated with low confidence"/>
+            <wp:cNvGraphicFramePr>
+              <a:graphicFrameLocks xmlns:a="http://schemas.openxmlformats.org/drawingml/2006/main" noChangeAspect="1"/>
+            </wp:cNvGraphicFramePr>
+            <a:graphic xmlns:a="http://schemas.openxmlformats.org/drawingml/2006/main">
+              <a:graphicData uri="http://schemas.openxmlformats.org/drawingml/2006/picture">
+                <pic:pic xmlns:pic="http://schemas.openxmlformats.org/drawingml/2006/picture">
+                  <pic:nvPicPr>
+                    <pic:cNvPr id="677886807" name="Picture 1" descr="A screen shot of a computer program&#10;&#10;Description automatically generated with low confidence"/>
+                    <pic:cNvPicPr/>
+                  </pic:nvPicPr>
+                  <pic:blipFill>
+                    <a:blip r:embed="rId8"/>
+                    <a:stretch>
+                      <a:fillRect/>
+                    </a:stretch>
+                  </pic:blipFill>
+                  <pic:spPr>
+                    <a:xfrm>
+                      <a:off x="0" y="0"/>
+                      <a:ext cx="3617282" cy="5254152"/>
+                    </a:xfrm>
+                    <a:prstGeom prst="rect">
+                      <a:avLst/>
+                    </a:prstGeom>
+                  </pic:spPr>
+                </pic:pic>
+              </a:graphicData>
+            </a:graphic>
+          </wp:inline>
+        </w:drawing>
+      </w:r>
+    </w:p>
     <w:sectPr>
-      <w:headerReference w:type="even" r:id="rId7"/>
-      <w:headerReference w:type="default" r:id="rId8"/>
-      <w:footerReference w:type="even" r:id="rId9"/>
+      <w:headerReference w:type="default" r:id="rId9"/>
       <w:footerReference w:type="default" r:id="rId10"/>
-      <w:headerReference w:type="first" r:id="rId11"/>
-      <w:footerReference w:type="first" r:id="rId12"/>
       <w:pgSz w:w="15840" w:h="12240" w:orient="landscape"/>
       <w:pgMar w:top="1440" w:right="1440" w:bottom="1440" w:left="1440" w:header="720" w:footer="720" w:gutter="0"/>
       <w:cols w:space="720"/>
@@ -6033,29 +6403,9 @@
     <w:pPr>
       <w:pStyle w:val="Footer"/>
     </w:pPr>
-  </w:p>
-</w:ftr>
-</file>
-
-<file path=word/footer2.xml><?xml version="1.0" encoding="utf-8"?>
-<w:ftr xmlns:wpc="http://schemas.microsoft.com/office/word/2010/wordprocessingCanvas" xmlns:cx="http://schemas.microsoft.com/office/drawing/2014/chartex" xmlns:cx1="http://schemas.microsoft.com/office/drawing/2015/9/8/chartex" xmlns:cx2="http://schemas.microsoft.com/office/drawing/2015/10/21/chartex" xmlns:cx3="http://schemas.microsoft.com/office/drawing/2016/5/9/chartex" xmlns:cx4="http://schemas.microsoft.com/office/drawing/2016/5/10/chartex" xmlns:cx5="http://schemas.microsoft.com/office/drawing/2016/5/11/chartex" xmlns:cx6="http://schemas.microsoft.com/office/drawing/2016/5/12/chartex" xmlns:cx7="http://schemas.microsoft.com/office/drawing/2016/5/13/chartex" xmlns:cx8="http://schemas.microsoft.com/office/drawing/2016/5/14/chartex" xmlns:mc="http://schemas.openxmlformats.org/markup-compatibility/2006" xmlns:aink="http://schemas.microsoft.com/office/drawing/2016/ink" xmlns:am3d="http://schemas.microsoft.com/office/drawing/2017/model3d" xmlns:o="urn:schemas-microsoft-com:office:office" xmlns:oel="http://schemas.microsoft.com/office/2019/extlst" xmlns:r="http://schemas.openxmlformats.org/officeDocument/2006/relationships" xmlns:m="http://schemas.openxmlformats.org/officeDocument/2006/math" xmlns:v="urn:schemas-microsoft-com:vml" xmlns:wp14="http://schemas.microsoft.com/office/word/2010/wordprocessingDrawing" xmlns:wp="http://schemas.openxmlformats.org/drawingml/2006/wordprocessingDrawing" xmlns:w10="urn:schemas-microsoft-com:office:word" xmlns:w="http://schemas.openxmlformats.org/wordprocessingml/2006/main" xmlns:w14="http://schemas.microsoft.com/office/word/2010/wordml" xmlns:w15="http://schemas.microsoft.com/office/word/2012/wordml" xmlns:w16cex="http://schemas.microsoft.com/office/word/2018/wordml/cex" xmlns:w16cid="http://schemas.microsoft.com/office/word/2016/wordml/cid" xmlns:w16="http://schemas.microsoft.com/office/word/2018/wordml" xmlns:w16du="http://schemas.microsoft.com/office/word/2023/wordml/word16du" xmlns:w16sdtdh="http://schemas.microsoft.com/office/word/2020/wordml/sdtdatahash" xmlns:w16se="http://schemas.microsoft.com/office/word/2015/wordml/symex" xmlns:wpg="http://schemas.microsoft.com/office/word/2010/wordprocessingGroup" xmlns:wpi="http://schemas.microsoft.com/office/word/2010/wordprocessingInk" xmlns:wne="http://schemas.microsoft.com/office/word/2006/wordml" xmlns:wps="http://schemas.microsoft.com/office/word/2010/wordprocessingShape" mc:Ignorable="w14 w15 w16se w16cid w16 w16cex w16sdtdh wp14">
-  <w:p>
-    <w:pPr>
-      <w:pStyle w:val="Footer"/>
-    </w:pPr>
     <w:r>
       <w:t>Bellevue University</w:t>
     </w:r>
-  </w:p>
-</w:ftr>
-</file>
-
-<file path=word/footer3.xml><?xml version="1.0" encoding="utf-8"?>
-<w:ftr xmlns:wpc="http://schemas.microsoft.com/office/word/2010/wordprocessingCanvas" xmlns:cx="http://schemas.microsoft.com/office/drawing/2014/chartex" xmlns:cx1="http://schemas.microsoft.com/office/drawing/2015/9/8/chartex" xmlns:cx2="http://schemas.microsoft.com/office/drawing/2015/10/21/chartex" xmlns:cx3="http://schemas.microsoft.com/office/drawing/2016/5/9/chartex" xmlns:cx4="http://schemas.microsoft.com/office/drawing/2016/5/10/chartex" xmlns:cx5="http://schemas.microsoft.com/office/drawing/2016/5/11/chartex" xmlns:cx6="http://schemas.microsoft.com/office/drawing/2016/5/12/chartex" xmlns:cx7="http://schemas.microsoft.com/office/drawing/2016/5/13/chartex" xmlns:cx8="http://schemas.microsoft.com/office/drawing/2016/5/14/chartex" xmlns:mc="http://schemas.openxmlformats.org/markup-compatibility/2006" xmlns:aink="http://schemas.microsoft.com/office/drawing/2016/ink" xmlns:am3d="http://schemas.microsoft.com/office/drawing/2017/model3d" xmlns:o="urn:schemas-microsoft-com:office:office" xmlns:oel="http://schemas.microsoft.com/office/2019/extlst" xmlns:r="http://schemas.openxmlformats.org/officeDocument/2006/relationships" xmlns:m="http://schemas.openxmlformats.org/officeDocument/2006/math" xmlns:v="urn:schemas-microsoft-com:vml" xmlns:wp14="http://schemas.microsoft.com/office/word/2010/wordprocessingDrawing" xmlns:wp="http://schemas.openxmlformats.org/drawingml/2006/wordprocessingDrawing" xmlns:w10="urn:schemas-microsoft-com:office:word" xmlns:w="http://schemas.openxmlformats.org/wordprocessingml/2006/main" xmlns:w14="http://schemas.microsoft.com/office/word/2010/wordml" xmlns:w15="http://schemas.microsoft.com/office/word/2012/wordml" xmlns:w16cex="http://schemas.microsoft.com/office/word/2018/wordml/cex" xmlns:w16cid="http://schemas.microsoft.com/office/word/2016/wordml/cid" xmlns:w16="http://schemas.microsoft.com/office/word/2018/wordml" xmlns:w16du="http://schemas.microsoft.com/office/word/2023/wordml/word16du" xmlns:w16sdtdh="http://schemas.microsoft.com/office/word/2020/wordml/sdtdatahash" xmlns:w16se="http://schemas.microsoft.com/office/word/2015/wordml/symex" xmlns:wpg="http://schemas.microsoft.com/office/word/2010/wordprocessingGroup" xmlns:wpi="http://schemas.microsoft.com/office/word/2010/wordprocessingInk" xmlns:wne="http://schemas.microsoft.com/office/word/2006/wordml" xmlns:wps="http://schemas.microsoft.com/office/word/2010/wordprocessingShape" mc:Ignorable="w14 w15 w16se w16cid w16 w16cex w16sdtdh wp14">
-  <w:p>
-    <w:pPr>
-      <w:pStyle w:val="Footer"/>
-    </w:pPr>
   </w:p>
 </w:ftr>
 </file>
@@ -6091,30 +6441,10 @@
     <w:pPr>
       <w:pStyle w:val="Header"/>
     </w:pPr>
-  </w:p>
-</w:hdr>
-</file>
-
-<file path=word/header2.xml><?xml version="1.0" encoding="utf-8"?>
-<w:hdr xmlns:wpc="http://schemas.microsoft.com/office/word/2010/wordprocessingCanvas" xmlns:cx="http://schemas.microsoft.com/office/drawing/2014/chartex" xmlns:cx1="http://schemas.microsoft.com/office/drawing/2015/9/8/chartex" xmlns:cx2="http://schemas.microsoft.com/office/drawing/2015/10/21/chartex" xmlns:cx3="http://schemas.microsoft.com/office/drawing/2016/5/9/chartex" xmlns:cx4="http://schemas.microsoft.com/office/drawing/2016/5/10/chartex" xmlns:cx5="http://schemas.microsoft.com/office/drawing/2016/5/11/chartex" xmlns:cx6="http://schemas.microsoft.com/office/drawing/2016/5/12/chartex" xmlns:cx7="http://schemas.microsoft.com/office/drawing/2016/5/13/chartex" xmlns:cx8="http://schemas.microsoft.com/office/drawing/2016/5/14/chartex" xmlns:mc="http://schemas.openxmlformats.org/markup-compatibility/2006" xmlns:aink="http://schemas.microsoft.com/office/drawing/2016/ink" xmlns:am3d="http://schemas.microsoft.com/office/drawing/2017/model3d" xmlns:o="urn:schemas-microsoft-com:office:office" xmlns:oel="http://schemas.microsoft.com/office/2019/extlst" xmlns:r="http://schemas.openxmlformats.org/officeDocument/2006/relationships" xmlns:m="http://schemas.openxmlformats.org/officeDocument/2006/math" xmlns:v="urn:schemas-microsoft-com:vml" xmlns:wp14="http://schemas.microsoft.com/office/word/2010/wordprocessingDrawing" xmlns:wp="http://schemas.openxmlformats.org/drawingml/2006/wordprocessingDrawing" xmlns:w10="urn:schemas-microsoft-com:office:word" xmlns:w="http://schemas.openxmlformats.org/wordprocessingml/2006/main" xmlns:w14="http://schemas.microsoft.com/office/word/2010/wordml" xmlns:w15="http://schemas.microsoft.com/office/word/2012/wordml" xmlns:w16cex="http://schemas.microsoft.com/office/word/2018/wordml/cex" xmlns:w16cid="http://schemas.microsoft.com/office/word/2016/wordml/cid" xmlns:w16="http://schemas.microsoft.com/office/word/2018/wordml" xmlns:w16du="http://schemas.microsoft.com/office/word/2023/wordml/word16du" xmlns:w16sdtdh="http://schemas.microsoft.com/office/word/2020/wordml/sdtdatahash" xmlns:w16se="http://schemas.microsoft.com/office/word/2015/wordml/symex" xmlns:wpg="http://schemas.microsoft.com/office/word/2010/wordprocessingGroup" xmlns:wpi="http://schemas.microsoft.com/office/word/2010/wordprocessingInk" xmlns:wne="http://schemas.microsoft.com/office/word/2006/wordml" xmlns:wps="http://schemas.microsoft.com/office/word/2010/wordprocessingShape" mc:Ignorable="w14 w15 w16se w16cid w16 w16cex w16sdtdh wp14">
-  <w:p>
-    <w:pPr>
-      <w:pStyle w:val="Header"/>
-    </w:pPr>
     <w:r>
       <w:t>WEB 335 Introduction to NoSQL</w:t>
     </w:r>
   </w:p>
-  <w:p>
-    <w:pPr>
-      <w:pStyle w:val="Header"/>
-    </w:pPr>
-  </w:p>
-</w:hdr>
-</file>
-
-<file path=word/header3.xml><?xml version="1.0" encoding="utf-8"?>
-<w:hdr xmlns:wpc="http://schemas.microsoft.com/office/word/2010/wordprocessingCanvas" xmlns:cx="http://schemas.microsoft.com/office/drawing/2014/chartex" xmlns:cx1="http://schemas.microsoft.com/office/drawing/2015/9/8/chartex" xmlns:cx2="http://schemas.microsoft.com/office/drawing/2015/10/21/chartex" xmlns:cx3="http://schemas.microsoft.com/office/drawing/2016/5/9/chartex" xmlns:cx4="http://schemas.microsoft.com/office/drawing/2016/5/10/chartex" xmlns:cx5="http://schemas.microsoft.com/office/drawing/2016/5/11/chartex" xmlns:cx6="http://schemas.microsoft.com/office/drawing/2016/5/12/chartex" xmlns:cx7="http://schemas.microsoft.com/office/drawing/2016/5/13/chartex" xmlns:cx8="http://schemas.microsoft.com/office/drawing/2016/5/14/chartex" xmlns:mc="http://schemas.openxmlformats.org/markup-compatibility/2006" xmlns:aink="http://schemas.microsoft.com/office/drawing/2016/ink" xmlns:am3d="http://schemas.microsoft.com/office/drawing/2017/model3d" xmlns:o="urn:schemas-microsoft-com:office:office" xmlns:oel="http://schemas.microsoft.com/office/2019/extlst" xmlns:r="http://schemas.openxmlformats.org/officeDocument/2006/relationships" xmlns:m="http://schemas.openxmlformats.org/officeDocument/2006/math" xmlns:v="urn:schemas-microsoft-com:vml" xmlns:wp14="http://schemas.microsoft.com/office/word/2010/wordprocessingDrawing" xmlns:wp="http://schemas.openxmlformats.org/drawingml/2006/wordprocessingDrawing" xmlns:w10="urn:schemas-microsoft-com:office:word" xmlns:w="http://schemas.openxmlformats.org/wordprocessingml/2006/main" xmlns:w14="http://schemas.microsoft.com/office/word/2010/wordml" xmlns:w15="http://schemas.microsoft.com/office/word/2012/wordml" xmlns:w16cex="http://schemas.microsoft.com/office/word/2018/wordml/cex" xmlns:w16cid="http://schemas.microsoft.com/office/word/2016/wordml/cid" xmlns:w16="http://schemas.microsoft.com/office/word/2018/wordml" xmlns:w16du="http://schemas.microsoft.com/office/word/2023/wordml/word16du" xmlns:w16sdtdh="http://schemas.microsoft.com/office/word/2020/wordml/sdtdatahash" xmlns:w16se="http://schemas.microsoft.com/office/word/2015/wordml/symex" xmlns:wpg="http://schemas.microsoft.com/office/word/2010/wordprocessingGroup" xmlns:wpi="http://schemas.microsoft.com/office/word/2010/wordprocessingInk" xmlns:wne="http://schemas.microsoft.com/office/word/2006/wordml" xmlns:wps="http://schemas.microsoft.com/office/word/2010/wordprocessingShape" mc:Ignorable="w14 w15 w16se w16cid w16 w16cex w16sdtdh wp14">
   <w:p>
     <w:pPr>
       <w:pStyle w:val="Header"/>

</xml_diff>